<commit_message>
Added texture2d import export and display
</commit_message>
<xml_diff>
--- a/thirdparty/glm/doc/glm.docx
+++ b/thirdparty/glm/doc/glm.docx
@@ -3,10 +3,7 @@
 <w:document xmlns:wpc="http://schemas.microsoft.com/office/word/2010/wordprocessingCanvas" xmlns:mc="http://schemas.openxmlformats.org/markup-compatibility/2006" xmlns:o="urn:schemas-microsoft-com:office:office" xmlns:r="http://schemas.openxmlformats.org/officeDocument/2006/relationships" xmlns:m="http://schemas.openxmlformats.org/officeDocument/2006/math" xmlns:v="urn:schemas-microsoft-com:vml" xmlns:wp14="http://schemas.microsoft.com/office/word/2010/wordprocessingDrawing" xmlns:wp="http://schemas.openxmlformats.org/drawingml/2006/wordprocessingDrawing" xmlns:w10="urn:schemas-microsoft-com:office:word" xmlns:w="http://schemas.openxmlformats.org/wordprocessingml/2006/main" xmlns:w14="http://schemas.microsoft.com/office/word/2010/wordml" xmlns:w15="http://schemas.microsoft.com/office/word/2012/wordml" xmlns:wpg="http://schemas.microsoft.com/office/word/2010/wordprocessingGroup" xmlns:wpi="http://schemas.microsoft.com/office/word/2010/wordprocessingInk" xmlns:wne="http://schemas.microsoft.com/office/word/2006/wordml" xmlns:wps="http://schemas.microsoft.com/office/word/2010/wordprocessingShape" mc:Ignorable="w14 w15 wp14">
   <w:background w:color="FFFFFF"/>
   <w:body>
-    <w:p>
-      <w:bookmarkStart w:id="0" w:name="_GoBack"/>
-      <w:bookmarkEnd w:id="0"/>
-    </w:p>
+    <w:p/>
     <w:p/>
     <w:p/>
     <w:p/>
@@ -94,7 +91,7 @@
         <w:jc w:val="center"/>
       </w:pPr>
       <w:r>
-        <w:t>Version 0.9.7</w:t>
+        <w:t>Version 0.9.8</w:t>
       </w:r>
     </w:p>
     <w:p>
@@ -105,10 +102,13 @@
         <w:t>1</w:t>
       </w:r>
       <w:r>
+        <w:t>3</w:t>
+      </w:r>
+      <w:r>
         <w:t xml:space="preserve"> </w:t>
       </w:r>
       <w:r>
-        <w:t>August 2015</w:t>
+        <w:t>March 2016</w:t>
       </w:r>
     </w:p>
     <w:p>
@@ -267,7 +267,13 @@
         <w:jc w:val="left"/>
       </w:pPr>
       <w:r>
-        <w:t>Copyright (c) 2005 - 2015 G-</w:t>
+        <w:t>Copyright (c) 2005 - 201</w:t>
+      </w:r>
+      <w:r>
+        <w:t>6</w:t>
+      </w:r>
+      <w:r>
+        <w:t xml:space="preserve"> G-</w:t>
       </w:r>
       <w:proofErr w:type="spellStart"/>
       <w:r>
@@ -457,7 +463,15 @@
         <w:jc w:val="left"/>
       </w:pPr>
       <w:r>
-        <w:t>Copyright (c) 2005 - 2015 G-</w:t>
+        <w:t>Copyright (c) 2005 - 201</w:t>
+      </w:r>
+      <w:r>
+        <w:t>6</w:t>
+      </w:r>
+      <w:bookmarkStart w:id="0" w:name="_GoBack"/>
+      <w:bookmarkEnd w:id="0"/>
+      <w:r>
+        <w:t xml:space="preserve"> G-</w:t>
       </w:r>
       <w:proofErr w:type="spellStart"/>
       <w:r>
@@ -5655,7 +5669,7 @@
                 <w:noProof/>
                 <w:webHidden/>
               </w:rPr>
-              <w:t>37</w:t>
+              <w:t>38</w:t>
             </w:r>
             <w:r>
               <w:rPr>
@@ -5728,7 +5742,7 @@
                 <w:noProof/>
                 <w:webHidden/>
               </w:rPr>
-              <w:t>37</w:t>
+              <w:t>38</w:t>
             </w:r>
             <w:r>
               <w:rPr>
@@ -5934,15 +5948,7 @@
         <w:t>but it also ensures interoperability with other third party libraries and SDK. It is a good candidate for software ren</w:t>
       </w:r>
       <w:r>
-        <w:t>dering (</w:t>
-      </w:r>
-      <w:proofErr w:type="spellStart"/>
-      <w:r>
-        <w:t>raytracing</w:t>
-      </w:r>
-      <w:proofErr w:type="spellEnd"/>
-      <w:r>
-        <w:t xml:space="preserve"> / </w:t>
+        <w:t xml:space="preserve">dering (raytracing / </w:t>
       </w:r>
       <w:proofErr w:type="spellStart"/>
       <w:r>
@@ -32644,9 +32650,11 @@
     </w:p>
     <w:p>
       <w:pPr>
+        <w:pStyle w:val="HeadingC"/>
         <w:rPr>
           <w:rStyle w:val="Strong"/>
-          <w:u w:val="single"/>
+          <w:b/>
+          <w:bCs w:val="0"/>
         </w:rPr>
       </w:pPr>
       <w:hyperlink r:id="rId58">
@@ -32654,7 +32662,8 @@
         <w:r>
           <w:rPr>
             <w:rStyle w:val="Strong"/>
-            <w:u w:val="single"/>
+            <w:b/>
+            <w:bCs w:val="0"/>
           </w:rPr>
           <w:t>Outerra</w:t>
         </w:r>
@@ -32840,17 +32849,11 @@
     </w:p>
     <w:p>
       <w:pPr>
+        <w:pStyle w:val="HeadingC"/>
         <w:rPr>
           <w:rStyle w:val="Strong"/>
-          <w:u w:val="single"/>
-        </w:rPr>
-      </w:pPr>
-    </w:p>
-    <w:p>
-      <w:pPr>
-        <w:rPr>
-          <w:rStyle w:val="Strong"/>
-          <w:u w:val="single"/>
+          <w:b/>
+          <w:bCs w:val="0"/>
         </w:rPr>
       </w:pPr>
       <w:hyperlink r:id="rId63">
@@ -32859,7 +32862,8 @@
         <w:r>
           <w:rPr>
             <w:rStyle w:val="Strong"/>
-            <w:u w:val="single"/>
+            <w:b/>
+            <w:bCs w:val="0"/>
           </w:rPr>
           <w:t>opencloth</w:t>
         </w:r>
@@ -33040,20 +33044,22 @@
         </w:drawing>
       </w:r>
     </w:p>
-    <w:p/>
-    <w:p>
-      <w:pPr>
+    <w:p>
+      <w:pPr>
+        <w:pStyle w:val="HeadingC"/>
         <w:rPr>
           <w:rStyle w:val="Strong"/>
-          <w:u w:val="single"/>
+          <w:b/>
+          <w:bCs w:val="0"/>
         </w:rPr>
       </w:pPr>
       <w:hyperlink r:id="rId68">
         <w:r>
           <w:rPr>
             <w:rStyle w:val="Strong"/>
+            <w:b/>
+            <w:bCs w:val="0"/>
             <w:highlight w:val="white"/>
-            <w:u w:val="single"/>
           </w:rPr>
           <w:t>OpenGL 4.0 Shading Language Cookbook</w:t>
         </w:r>
@@ -33084,7 +33090,7 @@
       <w:tr>
         <w:tc>
           <w:tcPr>
-            <w:tcW w:w="360" w:type="dxa"/>
+            <w:tcW w:w="4153" w:type="dxa"/>
           </w:tcPr>
           <w:p>
             <w:pPr>
@@ -33153,7 +33159,7 @@
         </w:tc>
         <w:tc>
           <w:tcPr>
-            <w:tcW w:w="360" w:type="dxa"/>
+            <w:tcW w:w="4153" w:type="dxa"/>
           </w:tcPr>
           <w:p>
             <w:pPr>
@@ -33217,34 +33223,320 @@
     </w:tbl>
     <w:p>
       <w:pPr>
+        <w:pStyle w:val="HeadingC"/>
+      </w:pPr>
+      <w:r>
+        <w:rPr>
+          <w:noProof/>
+          <w:lang w:val="fr-FR" w:eastAsia="fr-FR"/>
+        </w:rPr>
+        <w:drawing>
+          <wp:anchor distT="0" distB="0" distL="114300" distR="114300" simplePos="0" relativeHeight="251666432" behindDoc="1" locked="0" layoutInCell="1" allowOverlap="1" wp14:anchorId="0C9BBFD0" wp14:editId="5661CA38">
+            <wp:simplePos x="0" y="0"/>
+            <wp:positionH relativeFrom="column">
+              <wp:posOffset>2647950</wp:posOffset>
+            </wp:positionH>
+            <wp:positionV relativeFrom="paragraph">
+              <wp:posOffset>31115</wp:posOffset>
+            </wp:positionV>
+            <wp:extent cx="2624455" cy="1476375"/>
+            <wp:effectExtent l="0" t="0" r="4445" b="9525"/>
+            <wp:wrapTight wrapText="bothSides">
+              <wp:wrapPolygon edited="0">
+                <wp:start x="0" y="0"/>
+                <wp:lineTo x="0" y="21461"/>
+                <wp:lineTo x="21480" y="21461"/>
+                <wp:lineTo x="21480" y="0"/>
+                <wp:lineTo x="0" y="0"/>
+              </wp:wrapPolygon>
+            </wp:wrapTight>
+            <wp:docPr id="28" name="Picture 28"/>
+            <wp:cNvGraphicFramePr>
+              <a:graphicFrameLocks xmlns:a="http://schemas.openxmlformats.org/drawingml/2006/main" noChangeAspect="1"/>
+            </wp:cNvGraphicFramePr>
+            <a:graphic xmlns:a="http://schemas.openxmlformats.org/drawingml/2006/main">
+              <a:graphicData uri="http://schemas.openxmlformats.org/drawingml/2006/picture">
+                <pic:pic xmlns:pic="http://schemas.openxmlformats.org/drawingml/2006/picture">
+                  <pic:nvPicPr>
+                    <pic:cNvPr id="1" name=""/>
+                    <pic:cNvPicPr/>
+                  </pic:nvPicPr>
+                  <pic:blipFill>
+                    <a:blip r:embed="rId70">
+                      <a:extLst>
+                        <a:ext uri="{28A0092B-C50C-407E-A947-70E740481C1C}">
+                          <a14:useLocalDpi xmlns:a14="http://schemas.microsoft.com/office/drawing/2010/main" val="0"/>
+                        </a:ext>
+                      </a:extLst>
+                    </a:blip>
+                    <a:stretch>
+                      <a:fillRect/>
+                    </a:stretch>
+                  </pic:blipFill>
+                  <pic:spPr>
+                    <a:xfrm>
+                      <a:off x="0" y="0"/>
+                      <a:ext cx="2624455" cy="1476375"/>
+                    </a:xfrm>
+                    <a:prstGeom prst="rect">
+                      <a:avLst/>
+                    </a:prstGeom>
+                  </pic:spPr>
+                </pic:pic>
+              </a:graphicData>
+            </a:graphic>
+          </wp:anchor>
+        </w:drawing>
+      </w:r>
+      <w:hyperlink r:id="rId71" w:history="1">
+        <w:r>
+          <w:rPr>
+            <w:rStyle w:val="Hyperlink"/>
+            <w:color w:val="auto"/>
+          </w:rPr>
+          <w:t xml:space="preserve">Leo’s </w:t>
+        </w:r>
+        <w:proofErr w:type="spellStart"/>
+        <w:r>
+          <w:rPr>
+            <w:rStyle w:val="Hyperlink"/>
+            <w:color w:val="auto"/>
+          </w:rPr>
+          <w:t>Forture</w:t>
+        </w:r>
+        <w:proofErr w:type="spellEnd"/>
+      </w:hyperlink>
+      <w:r>
+        <w:t xml:space="preserve"> </w:t>
+      </w:r>
+    </w:p>
+    <w:p>
+      <w:pPr>
+        <w:pStyle w:val="Paragraph"/>
+      </w:pPr>
+      <w:r>
+        <w:t xml:space="preserve">Leo’s Fortune is a platform adventure game where you hunt down the cunning and mysterious thief that stole your gold. Available on </w:t>
+      </w:r>
+      <w:r>
+        <w:t>PS4, Xbox One</w:t>
+      </w:r>
+      <w:r>
+        <w:t>,</w:t>
+      </w:r>
+      <w:r>
+        <w:t xml:space="preserve"> PC</w:t>
+      </w:r>
+      <w:r>
+        <w:t>,</w:t>
+      </w:r>
+      <w:r>
+        <w:t xml:space="preserve"> Mac</w:t>
+      </w:r>
+      <w:r>
+        <w:t>, iOS and Android.</w:t>
+      </w:r>
+    </w:p>
+    <w:p>
+      <w:pPr>
+        <w:pStyle w:val="Paragraph"/>
+      </w:pPr>
+      <w:r>
+        <w:rPr>
+          <w:noProof/>
+          <w:lang w:val="fr-FR" w:eastAsia="fr-FR"/>
+        </w:rPr>
+        <w:drawing>
+          <wp:anchor distT="0" distB="0" distL="114300" distR="114300" simplePos="0" relativeHeight="251656192" behindDoc="0" locked="0" layoutInCell="1" allowOverlap="1" wp14:anchorId="41EC17D6" wp14:editId="50123264">
+            <wp:simplePos x="0" y="0"/>
+            <wp:positionH relativeFrom="column">
+              <wp:posOffset>2647950</wp:posOffset>
+            </wp:positionH>
+            <wp:positionV relativeFrom="paragraph">
+              <wp:posOffset>11430</wp:posOffset>
+            </wp:positionV>
+            <wp:extent cx="2624455" cy="1476375"/>
+            <wp:effectExtent l="0" t="0" r="4445" b="9525"/>
+            <wp:wrapSquare wrapText="bothSides"/>
+            <wp:docPr id="27" name="Picture 27"/>
+            <wp:cNvGraphicFramePr>
+              <a:graphicFrameLocks xmlns:a="http://schemas.openxmlformats.org/drawingml/2006/main" noChangeAspect="1"/>
+            </wp:cNvGraphicFramePr>
+            <a:graphic xmlns:a="http://schemas.openxmlformats.org/drawingml/2006/main">
+              <a:graphicData uri="http://schemas.openxmlformats.org/drawingml/2006/picture">
+                <pic:pic xmlns:pic="http://schemas.openxmlformats.org/drawingml/2006/picture">
+                  <pic:nvPicPr>
+                    <pic:cNvPr id="1" name=""/>
+                    <pic:cNvPicPr/>
+                  </pic:nvPicPr>
+                  <pic:blipFill>
+                    <a:blip r:embed="rId72">
+                      <a:extLst>
+                        <a:ext uri="{28A0092B-C50C-407E-A947-70E740481C1C}">
+                          <a14:useLocalDpi xmlns:a14="http://schemas.microsoft.com/office/drawing/2010/main" val="0"/>
+                        </a:ext>
+                      </a:extLst>
+                    </a:blip>
+                    <a:stretch>
+                      <a:fillRect/>
+                    </a:stretch>
+                  </pic:blipFill>
+                  <pic:spPr>
+                    <a:xfrm>
+                      <a:off x="0" y="0"/>
+                      <a:ext cx="2624455" cy="1476375"/>
+                    </a:xfrm>
+                    <a:prstGeom prst="rect">
+                      <a:avLst/>
+                    </a:prstGeom>
+                  </pic:spPr>
+                </pic:pic>
+              </a:graphicData>
+            </a:graphic>
+          </wp:anchor>
+        </w:drawing>
+      </w:r>
+      <w:r>
+        <w:t xml:space="preserve">Beautifully hand-crafted levels bring the story of Leo to life in this epic adventure. </w:t>
+      </w:r>
+    </w:p>
+    <w:p>
+      <w:pPr>
+        <w:pStyle w:val="Paragraph"/>
+      </w:pPr>
+      <w:r>
+        <w:rPr>
+          <w:noProof/>
+          <w:lang w:val="fr-FR" w:eastAsia="fr-FR"/>
+        </w:rPr>
+        <w:drawing>
+          <wp:anchor distT="0" distB="0" distL="114300" distR="114300" simplePos="0" relativeHeight="251671552" behindDoc="1" locked="0" layoutInCell="1" allowOverlap="1" wp14:anchorId="19966F9A" wp14:editId="26E490DF">
+            <wp:simplePos x="0" y="0"/>
+            <wp:positionH relativeFrom="column">
+              <wp:posOffset>2657475</wp:posOffset>
+            </wp:positionH>
+            <wp:positionV relativeFrom="paragraph">
+              <wp:posOffset>1050925</wp:posOffset>
+            </wp:positionV>
+            <wp:extent cx="2614930" cy="1470660"/>
+            <wp:effectExtent l="0" t="0" r="0" b="0"/>
+            <wp:wrapSquare wrapText="bothSides"/>
+            <wp:docPr id="33" name="Picture 33"/>
+            <wp:cNvGraphicFramePr>
+              <a:graphicFrameLocks xmlns:a="http://schemas.openxmlformats.org/drawingml/2006/main" noChangeAspect="1"/>
+            </wp:cNvGraphicFramePr>
+            <a:graphic xmlns:a="http://schemas.openxmlformats.org/drawingml/2006/main">
+              <a:graphicData uri="http://schemas.openxmlformats.org/drawingml/2006/picture">
+                <pic:pic xmlns:pic="http://schemas.openxmlformats.org/drawingml/2006/picture">
+                  <pic:nvPicPr>
+                    <pic:cNvPr id="1" name=""/>
+                    <pic:cNvPicPr/>
+                  </pic:nvPicPr>
+                  <pic:blipFill>
+                    <a:blip r:embed="rId73">
+                      <a:extLst>
+                        <a:ext uri="{28A0092B-C50C-407E-A947-70E740481C1C}">
+                          <a14:useLocalDpi xmlns:a14="http://schemas.microsoft.com/office/drawing/2010/main" val="0"/>
+                        </a:ext>
+                      </a:extLst>
+                    </a:blip>
+                    <a:stretch>
+                      <a:fillRect/>
+                    </a:stretch>
+                  </pic:blipFill>
+                  <pic:spPr>
+                    <a:xfrm>
+                      <a:off x="0" y="0"/>
+                      <a:ext cx="2614930" cy="1470660"/>
+                    </a:xfrm>
+                    <a:prstGeom prst="rect">
+                      <a:avLst/>
+                    </a:prstGeom>
+                  </pic:spPr>
+                </pic:pic>
+              </a:graphicData>
+            </a:graphic>
+            <wp14:sizeRelH relativeFrom="margin">
+              <wp14:pctWidth>0</wp14:pctWidth>
+            </wp14:sizeRelH>
+            <wp14:sizeRelV relativeFrom="margin">
+              <wp14:pctHeight>0</wp14:pctHeight>
+            </wp14:sizeRelV>
+          </wp:anchor>
+        </w:drawing>
+      </w:r>
+      <w:r>
+        <w:t>“I just returned home to find all my gold has been stolen!</w:t>
+      </w:r>
+      <w:r>
+        <w:t xml:space="preserve"> </w:t>
+      </w:r>
+      <w:r>
+        <w:t>For some devious purpose, the thief has dropped pieces of my gold like</w:t>
+      </w:r>
+      <w:r>
+        <w:t xml:space="preserve"> breadcrumbs through the woods.”</w:t>
+      </w:r>
+    </w:p>
+    <w:p>
+      <w:pPr>
+        <w:pStyle w:val="Paragraph"/>
+      </w:pPr>
+      <w:r>
+        <w:t>“Despite this pickle of a trap, I am left with no choice but to follow the trail.</w:t>
+      </w:r>
+      <w:r>
+        <w:t>”</w:t>
+      </w:r>
+      <w:r>
+        <w:t xml:space="preserve"> </w:t>
+      </w:r>
+    </w:p>
+    <w:p>
+      <w:pPr>
+        <w:pStyle w:val="Paragraph"/>
+        <w:rPr>
+          <w:lang w:val="en-US"/>
+        </w:rPr>
+      </w:pPr>
+      <w:r>
+        <w:t>“Whatever lies ahead, I must recover my fortune.” -Leopold</w:t>
+      </w:r>
+    </w:p>
+    <w:p>
+      <w:pPr>
+        <w:pStyle w:val="HeadingC"/>
         <w:rPr>
           <w:rStyle w:val="Strong"/>
-          <w:u w:val="single"/>
-        </w:rPr>
-      </w:pPr>
-      <w:hyperlink r:id="rId70">
+          <w:b/>
+          <w:bCs w:val="0"/>
+        </w:rPr>
+      </w:pPr>
+      <w:hyperlink r:id="rId74">
         <w:r>
           <w:rPr>
             <w:rStyle w:val="Strong"/>
-            <w:u w:val="single"/>
+            <w:b/>
+            <w:bCs w:val="0"/>
           </w:rPr>
           <w:t xml:space="preserve">Are you using GLM </w:t>
         </w:r>
       </w:hyperlink>
-      <w:hyperlink r:id="rId71">
+      <w:hyperlink r:id="rId75">
         <w:r>
           <w:rPr>
             <w:rStyle w:val="Strong"/>
-            <w:u w:val="single"/>
+            <w:b/>
+            <w:bCs w:val="0"/>
           </w:rPr>
           <w:t>in a project</w:t>
         </w:r>
       </w:hyperlink>
-      <w:hyperlink r:id="rId72">
+      <w:hyperlink r:id="rId76">
         <w:r>
           <w:rPr>
             <w:rStyle w:val="Strong"/>
-            <w:u w:val="single"/>
+            <w:b/>
+            <w:bCs w:val="0"/>
           </w:rPr>
           <w:t>?</w:t>
         </w:r>
@@ -33273,7 +33565,7 @@
       <w:r>
         <w:t xml:space="preserve">- </w:t>
       </w:r>
-      <w:hyperlink r:id="rId73" w:anchor="menu">
+      <w:hyperlink r:id="rId77" w:anchor="menu">
         <w:r>
           <w:rPr>
             <w:u w:val="single"/>
@@ -33298,7 +33590,7 @@
       <w:r>
         <w:t xml:space="preserve">- </w:t>
       </w:r>
-      <w:hyperlink r:id="rId74">
+      <w:hyperlink r:id="rId78">
         <w:r>
           <w:rPr>
             <w:u w:val="single"/>
@@ -33317,7 +33609,7 @@
       <w:r>
         <w:t xml:space="preserve">- </w:t>
       </w:r>
-      <w:hyperlink r:id="rId75">
+      <w:hyperlink r:id="rId79">
         <w:r>
           <w:rPr>
             <w:u w:val="single"/>
@@ -33336,7 +33628,7 @@
       <w:r>
         <w:t xml:space="preserve"> review and use an </w:t>
       </w:r>
-      <w:hyperlink r:id="rId76">
+      <w:hyperlink r:id="rId80">
         <w:r>
           <w:rPr>
             <w:u w:val="single"/>
@@ -33355,7 +33647,7 @@
       <w:r>
         <w:t xml:space="preserve">- </w:t>
       </w:r>
-      <w:hyperlink r:id="rId77">
+      <w:hyperlink r:id="rId81">
         <w:proofErr w:type="spellStart"/>
         <w:r>
           <w:rPr>
@@ -33382,7 +33674,7 @@
       <w:r>
         <w:t xml:space="preserve">- </w:t>
       </w:r>
-      <w:hyperlink r:id="rId78">
+      <w:hyperlink r:id="rId82">
         <w:proofErr w:type="spellStart"/>
         <w:r>
           <w:rPr>
@@ -33404,7 +33696,7 @@
         <w:br/>
         <w:t xml:space="preserve">- </w:t>
       </w:r>
-      <w:hyperlink r:id="rId79">
+      <w:hyperlink r:id="rId83">
         <w:r>
           <w:rPr>
             <w:u w:val="single"/>
@@ -33423,7 +33715,7 @@
       <w:r>
         <w:t xml:space="preserve">- </w:t>
       </w:r>
-      <w:hyperlink r:id="rId80">
+      <w:hyperlink r:id="rId84">
         <w:r>
           <w:rPr>
             <w:u w:val="single"/>
@@ -33457,7 +33749,7 @@
       <w:r>
         <w:t xml:space="preserve">- </w:t>
       </w:r>
-      <w:hyperlink r:id="rId81">
+      <w:hyperlink r:id="rId85">
         <w:r>
           <w:rPr>
             <w:u w:val="single"/>
@@ -33482,7 +33774,7 @@
         </w:rPr>
         <w:t xml:space="preserve"> </w:t>
       </w:r>
-      <w:hyperlink r:id="rId82" w:history="1">
+      <w:hyperlink r:id="rId86" w:history="1">
         <w:r>
           <w:rPr>
             <w:rStyle w:val="Hyperlink"/>
@@ -33502,7 +33794,7 @@
       <w:r>
         <w:t xml:space="preserve">- </w:t>
       </w:r>
-      <w:hyperlink r:id="rId83" w:history="1">
+      <w:hyperlink r:id="rId87" w:history="1">
         <w:r>
           <w:rPr>
             <w:rStyle w:val="Hyperlink"/>
@@ -33525,7 +33817,7 @@
       <w:r>
         <w:t xml:space="preserve">- </w:t>
       </w:r>
-      <w:hyperlink r:id="rId84" w:history="1">
+      <w:hyperlink r:id="rId88" w:history="1">
         <w:proofErr w:type="gramStart"/>
         <w:r>
           <w:rPr>
@@ -33547,7 +33839,7 @@
       <w:r>
         <w:t xml:space="preserve">- </w:t>
       </w:r>
-      <w:hyperlink r:id="rId85" w:history="1">
+      <w:hyperlink r:id="rId89" w:history="1">
         <w:r>
           <w:rPr>
             <w:rStyle w:val="Hyperlink"/>
@@ -33578,9 +33870,10 @@
           <w:szCs w:val="24"/>
           <w:u w:val="single"/>
         </w:rPr>
+        <w:lastRenderedPageBreak/>
         <w:t xml:space="preserve">- </w:t>
       </w:r>
-      <w:hyperlink r:id="rId86">
+      <w:hyperlink r:id="rId90">
         <w:r>
           <w:rPr>
             <w:szCs w:val="24"/>
@@ -33610,7 +33903,7 @@
       <w:r>
         <w:t xml:space="preserve">- </w:t>
       </w:r>
-      <w:hyperlink r:id="rId87">
+      <w:hyperlink r:id="rId91">
         <w:r>
           <w:rPr>
             <w:u w:val="single"/>
@@ -33635,7 +33928,7 @@
       <w:r>
         <w:t xml:space="preserve">- </w:t>
       </w:r>
-      <w:hyperlink r:id="rId88">
+      <w:hyperlink r:id="rId92">
         <w:r>
           <w:rPr>
             <w:u w:val="single"/>
@@ -33654,7 +33947,7 @@
       <w:r>
         <w:t xml:space="preserve">- </w:t>
       </w:r>
-      <w:hyperlink r:id="rId89">
+      <w:hyperlink r:id="rId93">
         <w:proofErr w:type="spellStart"/>
         <w:proofErr w:type="gramStart"/>
         <w:r>
@@ -33776,7 +34069,7 @@
       <w:r>
         <w:t xml:space="preserve">GLM is developed and maintained by </w:t>
       </w:r>
-      <w:hyperlink r:id="rId90">
+      <w:hyperlink r:id="rId94">
         <w:r>
           <w:rPr>
             <w:u w:val="single"/>
@@ -33851,7 +34144,7 @@
         </w:rPr>
         <w:t xml:space="preserve"> for their work on </w:t>
       </w:r>
-      <w:hyperlink r:id="rId91">
+      <w:hyperlink r:id="rId95">
         <w:proofErr w:type="spellStart"/>
         <w:r>
           <w:rPr>
@@ -33891,7 +34184,7 @@
         </w:rPr>
         <w:t xml:space="preserve">- </w:t>
       </w:r>
-      <w:hyperlink r:id="rId92">
+      <w:hyperlink r:id="rId96">
         <w:r>
           <w:rPr>
             <w:szCs w:val="24"/>
@@ -33962,7 +34255,7 @@
         </w:rPr>
         <w:t xml:space="preserve"> for providing and maintaining the </w:t>
       </w:r>
-      <w:hyperlink r:id="rId93">
+      <w:hyperlink r:id="rId97">
         <w:r>
           <w:rPr>
             <w:szCs w:val="24"/>
@@ -33990,7 +34283,6 @@
           <w:szCs w:val="24"/>
           <w:lang w:val="fr-FR"/>
         </w:rPr>
-        <w:lastRenderedPageBreak/>
         <w:t xml:space="preserve">- </w:t>
       </w:r>
       <w:proofErr w:type="spellStart"/>
@@ -34100,7 +34392,7 @@
         </w:rPr>
         <w:t xml:space="preserve">- </w:t>
       </w:r>
-      <w:hyperlink r:id="rId94">
+      <w:hyperlink r:id="rId98">
         <w:r>
           <w:rPr>
             <w:szCs w:val="24"/>
@@ -34192,7 +34484,7 @@
           <w:color w:val="auto"/>
         </w:rPr>
       </w:pPr>
-      <w:hyperlink r:id="rId95">
+      <w:hyperlink r:id="rId99">
         <w:r>
           <w:rPr>
             <w:rStyle w:val="Hyperlink"/>
@@ -34233,7 +34525,7 @@
           <w:color w:val="auto"/>
         </w:rPr>
       </w:pPr>
-      <w:hyperlink r:id="rId96">
+      <w:hyperlink r:id="rId100">
         <w:r>
           <w:rPr>
             <w:rStyle w:val="Hyperlink"/>
@@ -34274,7 +34566,7 @@
           <w:color w:val="auto"/>
         </w:rPr>
       </w:pPr>
-      <w:hyperlink r:id="rId97">
+      <w:hyperlink r:id="rId101">
         <w:r>
           <w:rPr>
             <w:rStyle w:val="Hyperlink"/>
@@ -34300,7 +34592,7 @@
           <w:color w:val="auto"/>
         </w:rPr>
       </w:pPr>
-      <w:hyperlink r:id="rId98">
+      <w:hyperlink r:id="rId102">
         <w:r>
           <w:rPr>
             <w:rStyle w:val="Hyperlink"/>
@@ -36088,24 +36380,26 @@
     <w:basedOn w:val="Heading3"/>
     <w:link w:val="HeadingCChar"/>
     <w:qFormat/>
-    <w:rsid w:val="0069239C"/>
+    <w:rsid w:val="000E121D"/>
     <w:rPr>
       <w:rFonts w:asciiTheme="majorHAnsi" w:hAnsiTheme="majorHAnsi"/>
       <w:color w:val="auto"/>
       <w:sz w:val="24"/>
+      <w:u w:val="single"/>
     </w:rPr>
   </w:style>
   <w:style w:type="character" w:customStyle="1" w:styleId="HeadingCChar">
     <w:name w:val="Heading C Char"/>
     <w:basedOn w:val="HeadingBChar"/>
     <w:link w:val="HeadingC"/>
-    <w:rsid w:val="0069239C"/>
+    <w:rsid w:val="000E121D"/>
     <w:rPr>
       <w:rFonts w:asciiTheme="majorHAnsi" w:eastAsia="Arial" w:hAnsiTheme="majorHAnsi" w:cs="Arial"/>
       <w:b/>
       <w:color w:val="E36C0A" w:themeColor="accent6" w:themeShade="BF"/>
       <w:sz w:val="24"/>
       <w:szCs w:val="32"/>
+      <w:u w:val="single"/>
     </w:rPr>
   </w:style>
 </w:styles>
@@ -36401,7 +36695,7 @@
 </file>
 
 <file path=customXml/itemProps1.xml><?xml version="1.0" encoding="utf-8"?>
-<ds:datastoreItem xmlns:ds="http://schemas.openxmlformats.org/officeDocument/2006/customXml" ds:itemID="{71A34797-AB41-4E72-A345-C531CE51CEE5}">
+<ds:datastoreItem xmlns:ds="http://schemas.openxmlformats.org/officeDocument/2006/customXml" ds:itemID="{38643C9E-9238-4022-A3B7-E9CAE25D7551}">
   <ds:schemaRefs>
     <ds:schemaRef ds:uri="http://schemas.openxmlformats.org/officeDocument/2006/bibliography"/>
   </ds:schemaRefs>

</xml_diff>